<commit_message>
Epic 2 Anton Mykhalchuk cheanged docs file
</commit_message>
<xml_diff>
--- a/ai_12/anton_mykhalchuk/epic_2/epic_2_practice_and_labs_anton_mykhalchuk.docx
+++ b/ai_12/anton_mykhalchuk/epic_2/epic_2_practice_and_labs_anton_mykhalchuk.docx
@@ -4026,25 +4026,7 @@
           <w:szCs w:val="24"/>
           <w:lang w:val="uk-UA"/>
         </w:rPr>
-        <w:t>5</w:t>
-      </w:r>
-      <w:r>
-        <w:rPr>
-          <w:rFonts w:ascii="Times New Roman" w:eastAsia="Times New Roman" w:hAnsi="Times New Roman" w:cs="Times New Roman"/>
-          <w:sz w:val="24"/>
-          <w:szCs w:val="24"/>
-          <w:lang w:val="uk-UA"/>
-        </w:rPr>
-        <w:t xml:space="preserve"> </w:t>
-      </w:r>
-      <w:r>
-        <w:rPr>
-          <w:rFonts w:ascii="Times New Roman" w:eastAsia="Times New Roman" w:hAnsi="Times New Roman" w:cs="Times New Roman"/>
-          <w:sz w:val="24"/>
-          <w:szCs w:val="24"/>
-          <w:lang w:val="uk-UA"/>
-        </w:rPr>
-        <w:t xml:space="preserve">Торт для </w:t>
+        <w:t xml:space="preserve">5 Торт для </w:t>
       </w:r>
       <w:proofErr w:type="spellStart"/>
       <w:r>
@@ -4307,16 +4289,8 @@
         <w:rPr>
           <w:rFonts w:ascii="Times New Roman" w:eastAsia="Times New Roman" w:hAnsi="Times New Roman" w:cs="Times New Roman"/>
         </w:rPr>
-        <w:t>https://github.com/artificial-intelligence-department/ai_programming_playground_2024/pull/14/commits/62fe4ab1eb381339e6521f327fd5cd30fb3b7f36#diff-46264ad872955422e4e34210db3f058f44ee114be3c319dc80407b01af437fef</w:t>
-      </w:r>
-    </w:p>
-    <w:p>
-      <w:pPr>
-        <w:spacing w:after="200"/>
-        <w:rPr>
-          <w:rFonts w:ascii="Times New Roman" w:eastAsia="Times New Roman" w:hAnsi="Times New Roman" w:cs="Times New Roman"/>
-        </w:rPr>
-      </w:pPr>
+        <w:t>https://github.com/artificial-intelligence-department/ai_programming_playground_2024/pull/175/commits/4e2288c4234d54265f8e3286894e73f0862b23a4#diff-56c0f2e05d57b8aea14255357daca4f8972f947b191b699bdc8c7eccfb87b38c</w:t>
+      </w:r>
     </w:p>
     <w:p>
       <w:pPr>
@@ -4561,6 +4535,7 @@
           <w:szCs w:val="21"/>
           <w:lang w:val="uk-UA"/>
         </w:rPr>
+        <w:lastRenderedPageBreak/>
         <w:t>int</w:t>
       </w:r>
       <w:proofErr w:type="spellEnd"/>
@@ -7410,16 +7385,8 @@
         <w:rPr>
           <w:rFonts w:ascii="Times New Roman" w:eastAsia="Times New Roman" w:hAnsi="Times New Roman" w:cs="Times New Roman"/>
         </w:rPr>
-        <w:t>https://github.com/artificial-intelligence-department/ai_programming_playground_2024/pull/14/commits/62fe4ab1eb381339e6521f327fd5cd30fb3b7f36#diff-b2798507a541c29cad04f26b69e4665c0cce6ee3e917dc6c7e01d5cca50182a0</w:t>
-      </w:r>
-    </w:p>
-    <w:p>
-      <w:pPr>
-        <w:spacing w:after="200"/>
-        <w:rPr>
-          <w:rFonts w:ascii="Times New Roman" w:eastAsia="Times New Roman" w:hAnsi="Times New Roman" w:cs="Times New Roman"/>
-        </w:rPr>
-      </w:pPr>
+        <w:t>https://github.com/artificial-intelligence-department/ai_programming_playground_2024/pull/175/commits/4e2288c4234d54265f8e3286894e73f0862b23a4#diff-ec6be71801492229ea5999c5f5cca2357de9aa2abb87757cda6e300c8e844dbf</w:t>
+      </w:r>
     </w:p>
     <w:p>
       <w:pPr>
@@ -7668,7 +7635,6 @@
           <w:szCs w:val="21"/>
           <w:lang w:val="uk-UA"/>
         </w:rPr>
-        <w:lastRenderedPageBreak/>
         <w:t>{</w:t>
       </w:r>
     </w:p>
@@ -7902,6 +7868,7 @@
           <w:szCs w:val="21"/>
           <w:lang w:val="uk-UA"/>
         </w:rPr>
+        <w:lastRenderedPageBreak/>
         <w:t xml:space="preserve">    </w:t>
       </w:r>
       <w:proofErr w:type="spellStart"/>
@@ -10687,6 +10654,24 @@
     </w:p>
     <w:p>
       <w:pPr>
+        <w:spacing w:after="200"/>
+        <w:rPr>
+          <w:rFonts w:ascii="Times New Roman" w:eastAsia="Times New Roman" w:hAnsi="Times New Roman" w:cs="Times New Roman"/>
+          <w:sz w:val="24"/>
+          <w:szCs w:val="24"/>
+        </w:rPr>
+      </w:pPr>
+      <w:r>
+        <w:rPr>
+          <w:rFonts w:ascii="Times New Roman" w:eastAsia="Times New Roman" w:hAnsi="Times New Roman" w:cs="Times New Roman"/>
+          <w:sz w:val="24"/>
+          <w:szCs w:val="24"/>
+        </w:rPr>
+        <w:t>https://github.com/artificial-intelligence-department/ai_programming_playground_2024/pull/175/commits/4e2288c4234d54265f8e3286894e73f0862b23a4#diff-6c99584dc4e3afa5b2f5b4adb2cf4787c9e3e7ec147770ec9f0b37cfcc0eb4d2</w:t>
+      </w:r>
+    </w:p>
+    <w:p>
+      <w:pPr>
         <w:shd w:val="clear" w:color="auto" w:fill="FFFFFF"/>
         <w:spacing w:line="285" w:lineRule="atLeast"/>
         <w:rPr>
@@ -11421,6 +11406,7 @@
           <w:szCs w:val="21"/>
           <w:lang w:val="uk-UA"/>
         </w:rPr>
+        <w:lastRenderedPageBreak/>
         <w:t xml:space="preserve">        </w:t>
       </w:r>
       <w:proofErr w:type="spellStart"/>
@@ -11609,7 +11595,6 @@
           <w:szCs w:val="21"/>
           <w:lang w:val="uk-UA"/>
         </w:rPr>
-        <w:lastRenderedPageBreak/>
         <w:t xml:space="preserve">        </w:t>
       </w:r>
       <w:proofErr w:type="spellStart"/>
@@ -13200,6 +13185,26 @@
     </w:p>
     <w:p>
       <w:pPr>
+        <w:spacing w:after="200"/>
+        <w:rPr>
+          <w:rFonts w:ascii="Times New Roman" w:eastAsia="Times New Roman" w:hAnsi="Times New Roman" w:cs="Times New Roman"/>
+          <w:sz w:val="24"/>
+          <w:szCs w:val="24"/>
+          <w:lang w:val="uk-UA"/>
+        </w:rPr>
+      </w:pPr>
+      <w:r>
+        <w:rPr>
+          <w:rFonts w:ascii="Times New Roman" w:eastAsia="Times New Roman" w:hAnsi="Times New Roman" w:cs="Times New Roman"/>
+          <w:sz w:val="24"/>
+          <w:szCs w:val="24"/>
+          <w:lang w:val="uk-UA"/>
+        </w:rPr>
+        <w:t>https://github.com/artificial-intelligence-department/ai_programming_playground_2024/pull/175/commits/4e2288c4234d54265f8e3286894e73f0862b23a4#diff-73d76ea6ae645adca76f8072c51536d36b07640e464d26b4baabcedd04f44169</w:t>
+      </w:r>
+    </w:p>
+    <w:p>
+      <w:pPr>
         <w:shd w:val="clear" w:color="auto" w:fill="FFFFFF"/>
         <w:spacing w:line="285" w:lineRule="atLeast"/>
         <w:rPr>
@@ -13587,6 +13592,7 @@
           <w:szCs w:val="21"/>
           <w:lang w:val="uk-UA"/>
         </w:rPr>
+        <w:lastRenderedPageBreak/>
         <w:t xml:space="preserve">    </w:t>
       </w:r>
       <w:proofErr w:type="spellStart"/>
@@ -14245,7 +14251,6 @@
           <w:szCs w:val="21"/>
           <w:lang w:val="uk-UA"/>
         </w:rPr>
-        <w:lastRenderedPageBreak/>
         <w:t>    }</w:t>
       </w:r>
     </w:p>
@@ -17632,6 +17637,7 @@
           <w:szCs w:val="21"/>
           <w:lang w:val="uk-UA"/>
         </w:rPr>
+        <w:lastRenderedPageBreak/>
         <w:t xml:space="preserve">                </w:t>
       </w:r>
       <w:proofErr w:type="spellStart"/>
@@ -18206,6 +18212,939 @@
           <w:lang w:val="ru-RU"/>
         </w:rPr>
         <w:t>№5</w:t>
+      </w:r>
+    </w:p>
+    <w:p>
+      <w:pPr>
+        <w:spacing w:after="200"/>
+        <w:rPr>
+          <w:rFonts w:ascii="Times New Roman" w:eastAsia="Times New Roman" w:hAnsi="Times New Roman" w:cs="Times New Roman"/>
+          <w:sz w:val="24"/>
+          <w:szCs w:val="24"/>
+          <w:lang w:val="ru-RU"/>
+        </w:rPr>
+      </w:pPr>
+      <w:r>
+        <w:rPr>
+          <w:rFonts w:ascii="Times New Roman" w:eastAsia="Times New Roman" w:hAnsi="Times New Roman" w:cs="Times New Roman"/>
+          <w:sz w:val="24"/>
+          <w:szCs w:val="24"/>
+          <w:lang w:val="ru-RU"/>
+        </w:rPr>
+        <w:t>https://github.com/artificial-intelligence-department/ai_programming_playground_2024/pull/175/commits/4e2288c4234d54265f8e3286894e73f0862b23a4#diff-7489c859868a731e91cc43e33ace92acb8f2b9d4c0c3be96b129ce133edd8bba</w:t>
+      </w:r>
+    </w:p>
+    <w:p>
+      <w:pPr>
+        <w:shd w:val="clear" w:color="auto" w:fill="FFFFFF"/>
+        <w:spacing w:line="285" w:lineRule="atLeast"/>
+        <w:rPr>
+          <w:rFonts w:ascii="Consolas" w:eastAsia="Times New Roman" w:hAnsi="Consolas" w:cs="Times New Roman"/>
+          <w:color w:val="000000"/>
+          <w:sz w:val="21"/>
+          <w:szCs w:val="21"/>
+          <w:lang w:val="uk-UA"/>
+        </w:rPr>
+      </w:pPr>
+      <w:r>
+        <w:rPr>
+          <w:rFonts w:ascii="Consolas" w:eastAsia="Times New Roman" w:hAnsi="Consolas" w:cs="Times New Roman"/>
+          <w:color w:val="AF00DB"/>
+          <w:sz w:val="21"/>
+          <w:szCs w:val="21"/>
+          <w:lang w:val="uk-UA"/>
+        </w:rPr>
+        <w:t>#include</w:t>
+      </w:r>
+      <w:r>
+        <w:rPr>
+          <w:rFonts w:ascii="Consolas" w:eastAsia="Times New Roman" w:hAnsi="Consolas" w:cs="Times New Roman"/>
+          <w:color w:val="0000FF"/>
+          <w:sz w:val="21"/>
+          <w:szCs w:val="21"/>
+          <w:lang w:val="uk-UA"/>
+        </w:rPr>
+        <w:t xml:space="preserve"> </w:t>
+      </w:r>
+      <w:r>
+        <w:rPr>
+          <w:rFonts w:ascii="Consolas" w:eastAsia="Times New Roman" w:hAnsi="Consolas" w:cs="Times New Roman"/>
+          <w:color w:val="A31515"/>
+          <w:sz w:val="21"/>
+          <w:szCs w:val="21"/>
+          <w:lang w:val="uk-UA"/>
+        </w:rPr>
+        <w:t>&lt;</w:t>
+      </w:r>
+      <w:proofErr w:type="spellStart"/>
+      <w:r>
+        <w:rPr>
+          <w:rFonts w:ascii="Consolas" w:eastAsia="Times New Roman" w:hAnsi="Consolas" w:cs="Times New Roman"/>
+          <w:color w:val="A31515"/>
+          <w:sz w:val="21"/>
+          <w:szCs w:val="21"/>
+          <w:lang w:val="uk-UA"/>
+        </w:rPr>
+        <w:t>iostream</w:t>
+      </w:r>
+      <w:proofErr w:type="spellEnd"/>
+      <w:r>
+        <w:rPr>
+          <w:rFonts w:ascii="Consolas" w:eastAsia="Times New Roman" w:hAnsi="Consolas" w:cs="Times New Roman"/>
+          <w:color w:val="A31515"/>
+          <w:sz w:val="21"/>
+          <w:szCs w:val="21"/>
+          <w:lang w:val="uk-UA"/>
+        </w:rPr>
+        <w:t>&gt;</w:t>
+      </w:r>
+    </w:p>
+    <w:p>
+      <w:pPr>
+        <w:shd w:val="clear" w:color="auto" w:fill="FFFFFF"/>
+        <w:spacing w:line="285" w:lineRule="atLeast"/>
+        <w:rPr>
+          <w:rFonts w:ascii="Consolas" w:eastAsia="Times New Roman" w:hAnsi="Consolas" w:cs="Times New Roman"/>
+          <w:color w:val="000000"/>
+          <w:sz w:val="21"/>
+          <w:szCs w:val="21"/>
+          <w:lang w:val="uk-UA"/>
+        </w:rPr>
+      </w:pPr>
+      <w:r>
+        <w:rPr>
+          <w:rFonts w:ascii="Consolas" w:eastAsia="Times New Roman" w:hAnsi="Consolas" w:cs="Times New Roman"/>
+          <w:color w:val="AF00DB"/>
+          <w:sz w:val="21"/>
+          <w:szCs w:val="21"/>
+          <w:lang w:val="uk-UA"/>
+        </w:rPr>
+        <w:t>#include</w:t>
+      </w:r>
+      <w:r>
+        <w:rPr>
+          <w:rFonts w:ascii="Consolas" w:eastAsia="Times New Roman" w:hAnsi="Consolas" w:cs="Times New Roman"/>
+          <w:color w:val="0000FF"/>
+          <w:sz w:val="21"/>
+          <w:szCs w:val="21"/>
+          <w:lang w:val="uk-UA"/>
+        </w:rPr>
+        <w:t xml:space="preserve"> </w:t>
+      </w:r>
+      <w:r>
+        <w:rPr>
+          <w:rFonts w:ascii="Consolas" w:eastAsia="Times New Roman" w:hAnsi="Consolas" w:cs="Times New Roman"/>
+          <w:color w:val="A31515"/>
+          <w:sz w:val="21"/>
+          <w:szCs w:val="21"/>
+          <w:lang w:val="uk-UA"/>
+        </w:rPr>
+        <w:t>&lt;</w:t>
+      </w:r>
+      <w:proofErr w:type="spellStart"/>
+      <w:r>
+        <w:rPr>
+          <w:rFonts w:ascii="Consolas" w:eastAsia="Times New Roman" w:hAnsi="Consolas" w:cs="Times New Roman"/>
+          <w:color w:val="A31515"/>
+          <w:sz w:val="21"/>
+          <w:szCs w:val="21"/>
+          <w:lang w:val="uk-UA"/>
+        </w:rPr>
+        <w:t>cmath</w:t>
+      </w:r>
+      <w:proofErr w:type="spellEnd"/>
+      <w:r>
+        <w:rPr>
+          <w:rFonts w:ascii="Consolas" w:eastAsia="Times New Roman" w:hAnsi="Consolas" w:cs="Times New Roman"/>
+          <w:color w:val="A31515"/>
+          <w:sz w:val="21"/>
+          <w:szCs w:val="21"/>
+          <w:lang w:val="uk-UA"/>
+        </w:rPr>
+        <w:t>&gt;</w:t>
+      </w:r>
+    </w:p>
+    <w:p>
+      <w:pPr>
+        <w:shd w:val="clear" w:color="auto" w:fill="FFFFFF"/>
+        <w:spacing w:line="285" w:lineRule="atLeast"/>
+        <w:rPr>
+          <w:rFonts w:ascii="Consolas" w:eastAsia="Times New Roman" w:hAnsi="Consolas" w:cs="Times New Roman"/>
+          <w:color w:val="000000"/>
+          <w:sz w:val="21"/>
+          <w:szCs w:val="21"/>
+          <w:lang w:val="uk-UA"/>
+        </w:rPr>
+      </w:pPr>
+      <w:proofErr w:type="spellStart"/>
+      <w:r>
+        <w:rPr>
+          <w:rFonts w:ascii="Consolas" w:eastAsia="Times New Roman" w:hAnsi="Consolas" w:cs="Times New Roman"/>
+          <w:color w:val="AF00DB"/>
+          <w:sz w:val="21"/>
+          <w:szCs w:val="21"/>
+          <w:lang w:val="uk-UA"/>
+        </w:rPr>
+        <w:t>using</w:t>
+      </w:r>
+      <w:proofErr w:type="spellEnd"/>
+      <w:r>
+        <w:rPr>
+          <w:rFonts w:ascii="Consolas" w:eastAsia="Times New Roman" w:hAnsi="Consolas" w:cs="Times New Roman"/>
+          <w:color w:val="000000"/>
+          <w:sz w:val="21"/>
+          <w:szCs w:val="21"/>
+          <w:lang w:val="uk-UA"/>
+        </w:rPr>
+        <w:t xml:space="preserve"> </w:t>
+      </w:r>
+      <w:proofErr w:type="spellStart"/>
+      <w:r>
+        <w:rPr>
+          <w:rFonts w:ascii="Consolas" w:eastAsia="Times New Roman" w:hAnsi="Consolas" w:cs="Times New Roman"/>
+          <w:color w:val="0000FF"/>
+          <w:sz w:val="21"/>
+          <w:szCs w:val="21"/>
+          <w:lang w:val="uk-UA"/>
+        </w:rPr>
+        <w:t>namespace</w:t>
+      </w:r>
+      <w:proofErr w:type="spellEnd"/>
+      <w:r>
+        <w:rPr>
+          <w:rFonts w:ascii="Consolas" w:eastAsia="Times New Roman" w:hAnsi="Consolas" w:cs="Times New Roman"/>
+          <w:color w:val="000000"/>
+          <w:sz w:val="21"/>
+          <w:szCs w:val="21"/>
+          <w:lang w:val="uk-UA"/>
+        </w:rPr>
+        <w:t xml:space="preserve"> </w:t>
+      </w:r>
+      <w:proofErr w:type="spellStart"/>
+      <w:r>
+        <w:rPr>
+          <w:rFonts w:ascii="Consolas" w:eastAsia="Times New Roman" w:hAnsi="Consolas" w:cs="Times New Roman"/>
+          <w:color w:val="267F99"/>
+          <w:sz w:val="21"/>
+          <w:szCs w:val="21"/>
+          <w:lang w:val="uk-UA"/>
+        </w:rPr>
+        <w:t>std</w:t>
+      </w:r>
+      <w:proofErr w:type="spellEnd"/>
+      <w:r>
+        <w:rPr>
+          <w:rFonts w:ascii="Consolas" w:eastAsia="Times New Roman" w:hAnsi="Consolas" w:cs="Times New Roman"/>
+          <w:color w:val="000000"/>
+          <w:sz w:val="21"/>
+          <w:szCs w:val="21"/>
+          <w:lang w:val="uk-UA"/>
+        </w:rPr>
+        <w:t>;</w:t>
+      </w:r>
+    </w:p>
+    <w:p>
+      <w:pPr>
+        <w:shd w:val="clear" w:color="auto" w:fill="FFFFFF"/>
+        <w:spacing w:line="285" w:lineRule="atLeast"/>
+        <w:rPr>
+          <w:rFonts w:ascii="Consolas" w:eastAsia="Times New Roman" w:hAnsi="Consolas" w:cs="Times New Roman"/>
+          <w:color w:val="000000"/>
+          <w:sz w:val="21"/>
+          <w:szCs w:val="21"/>
+          <w:lang w:val="uk-UA"/>
+        </w:rPr>
+      </w:pPr>
+    </w:p>
+    <w:p>
+      <w:pPr>
+        <w:shd w:val="clear" w:color="auto" w:fill="FFFFFF"/>
+        <w:spacing w:line="285" w:lineRule="atLeast"/>
+        <w:rPr>
+          <w:rFonts w:ascii="Consolas" w:eastAsia="Times New Roman" w:hAnsi="Consolas" w:cs="Times New Roman"/>
+          <w:color w:val="000000"/>
+          <w:sz w:val="21"/>
+          <w:szCs w:val="21"/>
+          <w:lang w:val="uk-UA"/>
+        </w:rPr>
+      </w:pPr>
+      <w:proofErr w:type="spellStart"/>
+      <w:r>
+        <w:rPr>
+          <w:rFonts w:ascii="Consolas" w:eastAsia="Times New Roman" w:hAnsi="Consolas" w:cs="Times New Roman"/>
+          <w:color w:val="0000FF"/>
+          <w:sz w:val="21"/>
+          <w:szCs w:val="21"/>
+          <w:lang w:val="uk-UA"/>
+        </w:rPr>
+        <w:t>int</w:t>
+      </w:r>
+      <w:proofErr w:type="spellEnd"/>
+      <w:r>
+        <w:rPr>
+          <w:rFonts w:ascii="Consolas" w:eastAsia="Times New Roman" w:hAnsi="Consolas" w:cs="Times New Roman"/>
+          <w:color w:val="000000"/>
+          <w:sz w:val="21"/>
+          <w:szCs w:val="21"/>
+          <w:lang w:val="uk-UA"/>
+        </w:rPr>
+        <w:t xml:space="preserve"> </w:t>
+      </w:r>
+      <w:proofErr w:type="spellStart"/>
+      <w:r>
+        <w:rPr>
+          <w:rFonts w:ascii="Consolas" w:eastAsia="Times New Roman" w:hAnsi="Consolas" w:cs="Times New Roman"/>
+          <w:color w:val="795E26"/>
+          <w:sz w:val="21"/>
+          <w:szCs w:val="21"/>
+          <w:lang w:val="uk-UA"/>
+        </w:rPr>
+        <w:t>main</w:t>
+      </w:r>
+      <w:proofErr w:type="spellEnd"/>
+      <w:r>
+        <w:rPr>
+          <w:rFonts w:ascii="Consolas" w:eastAsia="Times New Roman" w:hAnsi="Consolas" w:cs="Times New Roman"/>
+          <w:color w:val="000000"/>
+          <w:sz w:val="21"/>
+          <w:szCs w:val="21"/>
+          <w:lang w:val="uk-UA"/>
+        </w:rPr>
+        <w:t xml:space="preserve">() </w:t>
+      </w:r>
+    </w:p>
+    <w:p>
+      <w:pPr>
+        <w:shd w:val="clear" w:color="auto" w:fill="FFFFFF"/>
+        <w:spacing w:line="285" w:lineRule="atLeast"/>
+        <w:rPr>
+          <w:rFonts w:ascii="Consolas" w:eastAsia="Times New Roman" w:hAnsi="Consolas" w:cs="Times New Roman"/>
+          <w:color w:val="000000"/>
+          <w:sz w:val="21"/>
+          <w:szCs w:val="21"/>
+          <w:lang w:val="uk-UA"/>
+        </w:rPr>
+      </w:pPr>
+      <w:r>
+        <w:rPr>
+          <w:rFonts w:ascii="Consolas" w:eastAsia="Times New Roman" w:hAnsi="Consolas" w:cs="Times New Roman"/>
+          <w:color w:val="000000"/>
+          <w:sz w:val="21"/>
+          <w:szCs w:val="21"/>
+          <w:lang w:val="uk-UA"/>
+        </w:rPr>
+        <w:t>{</w:t>
+      </w:r>
+    </w:p>
+    <w:p>
+      <w:pPr>
+        <w:shd w:val="clear" w:color="auto" w:fill="FFFFFF"/>
+        <w:spacing w:line="285" w:lineRule="atLeast"/>
+        <w:rPr>
+          <w:rFonts w:ascii="Consolas" w:eastAsia="Times New Roman" w:hAnsi="Consolas" w:cs="Times New Roman"/>
+          <w:color w:val="000000"/>
+          <w:sz w:val="21"/>
+          <w:szCs w:val="21"/>
+          <w:lang w:val="uk-UA"/>
+        </w:rPr>
+      </w:pPr>
+      <w:r>
+        <w:rPr>
+          <w:rFonts w:ascii="Consolas" w:eastAsia="Times New Roman" w:hAnsi="Consolas" w:cs="Times New Roman"/>
+          <w:color w:val="000000"/>
+          <w:sz w:val="21"/>
+          <w:szCs w:val="21"/>
+          <w:lang w:val="uk-UA"/>
+        </w:rPr>
+        <w:t xml:space="preserve">    </w:t>
+      </w:r>
+      <w:proofErr w:type="spellStart"/>
+      <w:r>
+        <w:rPr>
+          <w:rFonts w:ascii="Consolas" w:eastAsia="Times New Roman" w:hAnsi="Consolas" w:cs="Times New Roman"/>
+          <w:color w:val="0000FF"/>
+          <w:sz w:val="21"/>
+          <w:szCs w:val="21"/>
+          <w:lang w:val="uk-UA"/>
+        </w:rPr>
+        <w:t>double</w:t>
+      </w:r>
+      <w:proofErr w:type="spellEnd"/>
+      <w:r>
+        <w:rPr>
+          <w:rFonts w:ascii="Consolas" w:eastAsia="Times New Roman" w:hAnsi="Consolas" w:cs="Times New Roman"/>
+          <w:color w:val="000000"/>
+          <w:sz w:val="21"/>
+          <w:szCs w:val="21"/>
+          <w:lang w:val="uk-UA"/>
+        </w:rPr>
+        <w:t xml:space="preserve"> </w:t>
+      </w:r>
+      <w:proofErr w:type="spellStart"/>
+      <w:r>
+        <w:rPr>
+          <w:rFonts w:ascii="Consolas" w:eastAsia="Times New Roman" w:hAnsi="Consolas" w:cs="Times New Roman"/>
+          <w:color w:val="001080"/>
+          <w:sz w:val="21"/>
+          <w:szCs w:val="21"/>
+          <w:lang w:val="uk-UA"/>
+        </w:rPr>
+        <w:t>rn</w:t>
+      </w:r>
+      <w:proofErr w:type="spellEnd"/>
+      <w:r>
+        <w:rPr>
+          <w:rFonts w:ascii="Consolas" w:eastAsia="Times New Roman" w:hAnsi="Consolas" w:cs="Times New Roman"/>
+          <w:color w:val="000000"/>
+          <w:sz w:val="21"/>
+          <w:szCs w:val="21"/>
+          <w:lang w:val="uk-UA"/>
+        </w:rPr>
+        <w:t xml:space="preserve">; </w:t>
+      </w:r>
+    </w:p>
+    <w:p>
+      <w:pPr>
+        <w:shd w:val="clear" w:color="auto" w:fill="FFFFFF"/>
+        <w:spacing w:line="285" w:lineRule="atLeast"/>
+        <w:rPr>
+          <w:rFonts w:ascii="Consolas" w:eastAsia="Times New Roman" w:hAnsi="Consolas" w:cs="Times New Roman"/>
+          <w:color w:val="000000"/>
+          <w:sz w:val="21"/>
+          <w:szCs w:val="21"/>
+          <w:lang w:val="uk-UA"/>
+        </w:rPr>
+      </w:pPr>
+      <w:r>
+        <w:rPr>
+          <w:rFonts w:ascii="Consolas" w:eastAsia="Times New Roman" w:hAnsi="Consolas" w:cs="Times New Roman"/>
+          <w:color w:val="000000"/>
+          <w:sz w:val="21"/>
+          <w:szCs w:val="21"/>
+          <w:lang w:val="uk-UA"/>
+        </w:rPr>
+        <w:t xml:space="preserve">    </w:t>
+      </w:r>
+      <w:proofErr w:type="spellStart"/>
+      <w:r>
+        <w:rPr>
+          <w:rFonts w:ascii="Consolas" w:eastAsia="Times New Roman" w:hAnsi="Consolas" w:cs="Times New Roman"/>
+          <w:color w:val="0000FF"/>
+          <w:sz w:val="21"/>
+          <w:szCs w:val="21"/>
+          <w:lang w:val="uk-UA"/>
+        </w:rPr>
+        <w:t>int</w:t>
+      </w:r>
+      <w:proofErr w:type="spellEnd"/>
+      <w:r>
+        <w:rPr>
+          <w:rFonts w:ascii="Consolas" w:eastAsia="Times New Roman" w:hAnsi="Consolas" w:cs="Times New Roman"/>
+          <w:color w:val="000000"/>
+          <w:sz w:val="21"/>
+          <w:szCs w:val="21"/>
+          <w:lang w:val="uk-UA"/>
+        </w:rPr>
+        <w:t xml:space="preserve"> </w:t>
+      </w:r>
+      <w:r>
+        <w:rPr>
+          <w:rFonts w:ascii="Consolas" w:eastAsia="Times New Roman" w:hAnsi="Consolas" w:cs="Times New Roman"/>
+          <w:color w:val="001080"/>
+          <w:sz w:val="21"/>
+          <w:szCs w:val="21"/>
+          <w:lang w:val="uk-UA"/>
+        </w:rPr>
+        <w:t>r</w:t>
+      </w:r>
+      <w:r>
+        <w:rPr>
+          <w:rFonts w:ascii="Consolas" w:eastAsia="Times New Roman" w:hAnsi="Consolas" w:cs="Times New Roman"/>
+          <w:color w:val="000000"/>
+          <w:sz w:val="21"/>
+          <w:szCs w:val="21"/>
+          <w:lang w:val="uk-UA"/>
+        </w:rPr>
+        <w:t xml:space="preserve">, </w:t>
+      </w:r>
+      <w:r>
+        <w:rPr>
+          <w:rFonts w:ascii="Consolas" w:eastAsia="Times New Roman" w:hAnsi="Consolas" w:cs="Times New Roman"/>
+          <w:color w:val="001080"/>
+          <w:sz w:val="21"/>
+          <w:szCs w:val="21"/>
+          <w:lang w:val="uk-UA"/>
+        </w:rPr>
+        <w:t>n</w:t>
+      </w:r>
+      <w:r>
+        <w:rPr>
+          <w:rFonts w:ascii="Consolas" w:eastAsia="Times New Roman" w:hAnsi="Consolas" w:cs="Times New Roman"/>
+          <w:color w:val="000000"/>
+          <w:sz w:val="21"/>
+          <w:szCs w:val="21"/>
+          <w:lang w:val="uk-UA"/>
+        </w:rPr>
+        <w:t>;</w:t>
+      </w:r>
+    </w:p>
+    <w:p>
+      <w:pPr>
+        <w:shd w:val="clear" w:color="auto" w:fill="FFFFFF"/>
+        <w:spacing w:line="285" w:lineRule="atLeast"/>
+        <w:rPr>
+          <w:rFonts w:ascii="Consolas" w:eastAsia="Times New Roman" w:hAnsi="Consolas" w:cs="Times New Roman"/>
+          <w:color w:val="000000"/>
+          <w:sz w:val="21"/>
+          <w:szCs w:val="21"/>
+          <w:lang w:val="uk-UA"/>
+        </w:rPr>
+      </w:pPr>
+    </w:p>
+    <w:p>
+      <w:pPr>
+        <w:shd w:val="clear" w:color="auto" w:fill="FFFFFF"/>
+        <w:spacing w:line="285" w:lineRule="atLeast"/>
+        <w:rPr>
+          <w:rFonts w:ascii="Consolas" w:eastAsia="Times New Roman" w:hAnsi="Consolas" w:cs="Times New Roman"/>
+          <w:color w:val="000000"/>
+          <w:sz w:val="21"/>
+          <w:szCs w:val="21"/>
+          <w:lang w:val="uk-UA"/>
+        </w:rPr>
+      </w:pPr>
+      <w:r>
+        <w:rPr>
+          <w:rFonts w:ascii="Consolas" w:eastAsia="Times New Roman" w:hAnsi="Consolas" w:cs="Times New Roman"/>
+          <w:color w:val="000000"/>
+          <w:sz w:val="21"/>
+          <w:szCs w:val="21"/>
+          <w:lang w:val="uk-UA"/>
+        </w:rPr>
+        <w:t xml:space="preserve">    </w:t>
+      </w:r>
+      <w:proofErr w:type="spellStart"/>
+      <w:r>
+        <w:rPr>
+          <w:rFonts w:ascii="Consolas" w:eastAsia="Times New Roman" w:hAnsi="Consolas" w:cs="Times New Roman"/>
+          <w:color w:val="001080"/>
+          <w:sz w:val="21"/>
+          <w:szCs w:val="21"/>
+          <w:lang w:val="uk-UA"/>
+        </w:rPr>
+        <w:t>cin</w:t>
+      </w:r>
+      <w:proofErr w:type="spellEnd"/>
+      <w:r>
+        <w:rPr>
+          <w:rFonts w:ascii="Consolas" w:eastAsia="Times New Roman" w:hAnsi="Consolas" w:cs="Times New Roman"/>
+          <w:color w:val="000000"/>
+          <w:sz w:val="21"/>
+          <w:szCs w:val="21"/>
+          <w:lang w:val="uk-UA"/>
+        </w:rPr>
+        <w:t xml:space="preserve"> </w:t>
+      </w:r>
+      <w:r>
+        <w:rPr>
+          <w:rFonts w:ascii="Consolas" w:eastAsia="Times New Roman" w:hAnsi="Consolas" w:cs="Times New Roman"/>
+          <w:color w:val="795E26"/>
+          <w:sz w:val="21"/>
+          <w:szCs w:val="21"/>
+          <w:lang w:val="uk-UA"/>
+        </w:rPr>
+        <w:t>&gt;&gt;</w:t>
+      </w:r>
+      <w:r>
+        <w:rPr>
+          <w:rFonts w:ascii="Consolas" w:eastAsia="Times New Roman" w:hAnsi="Consolas" w:cs="Times New Roman"/>
+          <w:color w:val="000000"/>
+          <w:sz w:val="21"/>
+          <w:szCs w:val="21"/>
+          <w:lang w:val="uk-UA"/>
+        </w:rPr>
+        <w:t xml:space="preserve"> </w:t>
+      </w:r>
+      <w:r>
+        <w:rPr>
+          <w:rFonts w:ascii="Consolas" w:eastAsia="Times New Roman" w:hAnsi="Consolas" w:cs="Times New Roman"/>
+          <w:color w:val="001080"/>
+          <w:sz w:val="21"/>
+          <w:szCs w:val="21"/>
+          <w:lang w:val="uk-UA"/>
+        </w:rPr>
+        <w:t>n</w:t>
+      </w:r>
+      <w:r>
+        <w:rPr>
+          <w:rFonts w:ascii="Consolas" w:eastAsia="Times New Roman" w:hAnsi="Consolas" w:cs="Times New Roman"/>
+          <w:color w:val="000000"/>
+          <w:sz w:val="21"/>
+          <w:szCs w:val="21"/>
+          <w:lang w:val="uk-UA"/>
+        </w:rPr>
+        <w:t xml:space="preserve"> </w:t>
+      </w:r>
+      <w:r>
+        <w:rPr>
+          <w:rFonts w:ascii="Consolas" w:eastAsia="Times New Roman" w:hAnsi="Consolas" w:cs="Times New Roman"/>
+          <w:color w:val="795E26"/>
+          <w:sz w:val="21"/>
+          <w:szCs w:val="21"/>
+          <w:lang w:val="uk-UA"/>
+        </w:rPr>
+        <w:t>&gt;&gt;</w:t>
+      </w:r>
+      <w:r>
+        <w:rPr>
+          <w:rFonts w:ascii="Consolas" w:eastAsia="Times New Roman" w:hAnsi="Consolas" w:cs="Times New Roman"/>
+          <w:color w:val="000000"/>
+          <w:sz w:val="21"/>
+          <w:szCs w:val="21"/>
+          <w:lang w:val="uk-UA"/>
+        </w:rPr>
+        <w:t xml:space="preserve"> </w:t>
+      </w:r>
+      <w:r>
+        <w:rPr>
+          <w:rFonts w:ascii="Consolas" w:eastAsia="Times New Roman" w:hAnsi="Consolas" w:cs="Times New Roman"/>
+          <w:color w:val="001080"/>
+          <w:sz w:val="21"/>
+          <w:szCs w:val="21"/>
+          <w:lang w:val="uk-UA"/>
+        </w:rPr>
+        <w:t>r</w:t>
+      </w:r>
+      <w:r>
+        <w:rPr>
+          <w:rFonts w:ascii="Consolas" w:eastAsia="Times New Roman" w:hAnsi="Consolas" w:cs="Times New Roman"/>
+          <w:color w:val="000000"/>
+          <w:sz w:val="21"/>
+          <w:szCs w:val="21"/>
+          <w:lang w:val="uk-UA"/>
+        </w:rPr>
+        <w:t>;</w:t>
+      </w:r>
+    </w:p>
+    <w:p>
+      <w:pPr>
+        <w:shd w:val="clear" w:color="auto" w:fill="FFFFFF"/>
+        <w:spacing w:line="285" w:lineRule="atLeast"/>
+        <w:rPr>
+          <w:rFonts w:ascii="Consolas" w:eastAsia="Times New Roman" w:hAnsi="Consolas" w:cs="Times New Roman"/>
+          <w:color w:val="000000"/>
+          <w:sz w:val="21"/>
+          <w:szCs w:val="21"/>
+          <w:lang w:val="uk-UA"/>
+        </w:rPr>
+      </w:pPr>
+    </w:p>
+    <w:p>
+      <w:pPr>
+        <w:shd w:val="clear" w:color="auto" w:fill="FFFFFF"/>
+        <w:spacing w:line="285" w:lineRule="atLeast"/>
+        <w:rPr>
+          <w:rFonts w:ascii="Consolas" w:eastAsia="Times New Roman" w:hAnsi="Consolas" w:cs="Times New Roman"/>
+          <w:color w:val="000000"/>
+          <w:sz w:val="21"/>
+          <w:szCs w:val="21"/>
+          <w:lang w:val="uk-UA"/>
+        </w:rPr>
+      </w:pPr>
+      <w:r>
+        <w:rPr>
+          <w:rFonts w:ascii="Consolas" w:eastAsia="Times New Roman" w:hAnsi="Consolas" w:cs="Times New Roman"/>
+          <w:color w:val="000000"/>
+          <w:sz w:val="21"/>
+          <w:szCs w:val="21"/>
+          <w:lang w:val="uk-UA"/>
+        </w:rPr>
+        <w:t xml:space="preserve">    </w:t>
+      </w:r>
+      <w:proofErr w:type="spellStart"/>
+      <w:r>
+        <w:rPr>
+          <w:rFonts w:ascii="Consolas" w:eastAsia="Times New Roman" w:hAnsi="Consolas" w:cs="Times New Roman"/>
+          <w:color w:val="001080"/>
+          <w:sz w:val="21"/>
+          <w:szCs w:val="21"/>
+          <w:lang w:val="uk-UA"/>
+        </w:rPr>
+        <w:t>rn</w:t>
+      </w:r>
+      <w:proofErr w:type="spellEnd"/>
+      <w:r>
+        <w:rPr>
+          <w:rFonts w:ascii="Consolas" w:eastAsia="Times New Roman" w:hAnsi="Consolas" w:cs="Times New Roman"/>
+          <w:color w:val="000000"/>
+          <w:sz w:val="21"/>
+          <w:szCs w:val="21"/>
+          <w:lang w:val="uk-UA"/>
+        </w:rPr>
+        <w:t xml:space="preserve"> = </w:t>
+      </w:r>
+      <w:r>
+        <w:rPr>
+          <w:rFonts w:ascii="Consolas" w:eastAsia="Times New Roman" w:hAnsi="Consolas" w:cs="Times New Roman"/>
+          <w:color w:val="001080"/>
+          <w:sz w:val="21"/>
+          <w:szCs w:val="21"/>
+          <w:lang w:val="uk-UA"/>
+        </w:rPr>
+        <w:t>r</w:t>
+      </w:r>
+      <w:r>
+        <w:rPr>
+          <w:rFonts w:ascii="Consolas" w:eastAsia="Times New Roman" w:hAnsi="Consolas" w:cs="Times New Roman"/>
+          <w:color w:val="000000"/>
+          <w:sz w:val="21"/>
+          <w:szCs w:val="21"/>
+          <w:lang w:val="uk-UA"/>
+        </w:rPr>
+        <w:t>/</w:t>
+      </w:r>
+      <w:proofErr w:type="spellStart"/>
+      <w:r>
+        <w:rPr>
+          <w:rFonts w:ascii="Consolas" w:eastAsia="Times New Roman" w:hAnsi="Consolas" w:cs="Times New Roman"/>
+          <w:color w:val="795E26"/>
+          <w:sz w:val="21"/>
+          <w:szCs w:val="21"/>
+          <w:lang w:val="uk-UA"/>
+        </w:rPr>
+        <w:t>sqrt</w:t>
+      </w:r>
+      <w:proofErr w:type="spellEnd"/>
+      <w:r>
+        <w:rPr>
+          <w:rFonts w:ascii="Consolas" w:eastAsia="Times New Roman" w:hAnsi="Consolas" w:cs="Times New Roman"/>
+          <w:color w:val="000000"/>
+          <w:sz w:val="21"/>
+          <w:szCs w:val="21"/>
+          <w:lang w:val="uk-UA"/>
+        </w:rPr>
+        <w:t>(</w:t>
+      </w:r>
+      <w:r>
+        <w:rPr>
+          <w:rFonts w:ascii="Consolas" w:eastAsia="Times New Roman" w:hAnsi="Consolas" w:cs="Times New Roman"/>
+          <w:color w:val="001080"/>
+          <w:sz w:val="21"/>
+          <w:szCs w:val="21"/>
+          <w:lang w:val="uk-UA"/>
+        </w:rPr>
+        <w:t>n</w:t>
+      </w:r>
+      <w:r>
+        <w:rPr>
+          <w:rFonts w:ascii="Consolas" w:eastAsia="Times New Roman" w:hAnsi="Consolas" w:cs="Times New Roman"/>
+          <w:color w:val="000000"/>
+          <w:sz w:val="21"/>
+          <w:szCs w:val="21"/>
+          <w:lang w:val="uk-UA"/>
+        </w:rPr>
+        <w:t>);</w:t>
+      </w:r>
+    </w:p>
+    <w:p>
+      <w:pPr>
+        <w:shd w:val="clear" w:color="auto" w:fill="FFFFFF"/>
+        <w:spacing w:line="285" w:lineRule="atLeast"/>
+        <w:rPr>
+          <w:rFonts w:ascii="Consolas" w:eastAsia="Times New Roman" w:hAnsi="Consolas" w:cs="Times New Roman"/>
+          <w:color w:val="000000"/>
+          <w:sz w:val="21"/>
+          <w:szCs w:val="21"/>
+          <w:lang w:val="uk-UA"/>
+        </w:rPr>
+      </w:pPr>
+    </w:p>
+    <w:p>
+      <w:pPr>
+        <w:shd w:val="clear" w:color="auto" w:fill="FFFFFF"/>
+        <w:spacing w:line="285" w:lineRule="atLeast"/>
+        <w:rPr>
+          <w:rFonts w:ascii="Consolas" w:eastAsia="Times New Roman" w:hAnsi="Consolas" w:cs="Times New Roman"/>
+          <w:color w:val="000000"/>
+          <w:sz w:val="21"/>
+          <w:szCs w:val="21"/>
+          <w:lang w:val="uk-UA"/>
+        </w:rPr>
+      </w:pPr>
+      <w:r>
+        <w:rPr>
+          <w:rFonts w:ascii="Consolas" w:eastAsia="Times New Roman" w:hAnsi="Consolas" w:cs="Times New Roman"/>
+          <w:color w:val="000000"/>
+          <w:sz w:val="21"/>
+          <w:szCs w:val="21"/>
+          <w:lang w:val="uk-UA"/>
+        </w:rPr>
+        <w:t xml:space="preserve">    </w:t>
+      </w:r>
+      <w:proofErr w:type="spellStart"/>
+      <w:r>
+        <w:rPr>
+          <w:rFonts w:ascii="Consolas" w:eastAsia="Times New Roman" w:hAnsi="Consolas" w:cs="Times New Roman"/>
+          <w:color w:val="001080"/>
+          <w:sz w:val="21"/>
+          <w:szCs w:val="21"/>
+          <w:lang w:val="uk-UA"/>
+        </w:rPr>
+        <w:t>cout</w:t>
+      </w:r>
+      <w:proofErr w:type="spellEnd"/>
+      <w:r>
+        <w:rPr>
+          <w:rFonts w:ascii="Consolas" w:eastAsia="Times New Roman" w:hAnsi="Consolas" w:cs="Times New Roman"/>
+          <w:color w:val="000000"/>
+          <w:sz w:val="21"/>
+          <w:szCs w:val="21"/>
+          <w:lang w:val="uk-UA"/>
+        </w:rPr>
+        <w:t xml:space="preserve"> </w:t>
+      </w:r>
+      <w:r>
+        <w:rPr>
+          <w:rFonts w:ascii="Consolas" w:eastAsia="Times New Roman" w:hAnsi="Consolas" w:cs="Times New Roman"/>
+          <w:color w:val="795E26"/>
+          <w:sz w:val="21"/>
+          <w:szCs w:val="21"/>
+          <w:lang w:val="uk-UA"/>
+        </w:rPr>
+        <w:t>&lt;&lt;</w:t>
+      </w:r>
+      <w:r>
+        <w:rPr>
+          <w:rFonts w:ascii="Consolas" w:eastAsia="Times New Roman" w:hAnsi="Consolas" w:cs="Times New Roman"/>
+          <w:color w:val="000000"/>
+          <w:sz w:val="21"/>
+          <w:szCs w:val="21"/>
+          <w:lang w:val="uk-UA"/>
+        </w:rPr>
+        <w:t xml:space="preserve"> </w:t>
+      </w:r>
+      <w:proofErr w:type="spellStart"/>
+      <w:r>
+        <w:rPr>
+          <w:rFonts w:ascii="Consolas" w:eastAsia="Times New Roman" w:hAnsi="Consolas" w:cs="Times New Roman"/>
+          <w:color w:val="001080"/>
+          <w:sz w:val="21"/>
+          <w:szCs w:val="21"/>
+          <w:lang w:val="uk-UA"/>
+        </w:rPr>
+        <w:t>rn</w:t>
+      </w:r>
+      <w:proofErr w:type="spellEnd"/>
+      <w:r>
+        <w:rPr>
+          <w:rFonts w:ascii="Consolas" w:eastAsia="Times New Roman" w:hAnsi="Consolas" w:cs="Times New Roman"/>
+          <w:color w:val="000000"/>
+          <w:sz w:val="21"/>
+          <w:szCs w:val="21"/>
+          <w:lang w:val="uk-UA"/>
+        </w:rPr>
+        <w:t>;</w:t>
+      </w:r>
+    </w:p>
+    <w:p>
+      <w:pPr>
+        <w:shd w:val="clear" w:color="auto" w:fill="FFFFFF"/>
+        <w:spacing w:line="285" w:lineRule="atLeast"/>
+        <w:rPr>
+          <w:rFonts w:ascii="Consolas" w:eastAsia="Times New Roman" w:hAnsi="Consolas" w:cs="Times New Roman"/>
+          <w:color w:val="000000"/>
+          <w:sz w:val="21"/>
+          <w:szCs w:val="21"/>
+          <w:lang w:val="uk-UA"/>
+        </w:rPr>
+      </w:pPr>
+    </w:p>
+    <w:p>
+      <w:pPr>
+        <w:shd w:val="clear" w:color="auto" w:fill="FFFFFF"/>
+        <w:spacing w:line="285" w:lineRule="atLeast"/>
+        <w:rPr>
+          <w:rFonts w:ascii="Consolas" w:eastAsia="Times New Roman" w:hAnsi="Consolas" w:cs="Times New Roman"/>
+          <w:color w:val="000000"/>
+          <w:sz w:val="21"/>
+          <w:szCs w:val="21"/>
+          <w:lang w:val="uk-UA"/>
+        </w:rPr>
+      </w:pPr>
+      <w:r>
+        <w:rPr>
+          <w:rFonts w:ascii="Consolas" w:eastAsia="Times New Roman" w:hAnsi="Consolas" w:cs="Times New Roman"/>
+          <w:color w:val="000000"/>
+          <w:sz w:val="21"/>
+          <w:szCs w:val="21"/>
+          <w:lang w:val="uk-UA"/>
+        </w:rPr>
+        <w:t xml:space="preserve">    </w:t>
+      </w:r>
+      <w:proofErr w:type="spellStart"/>
+      <w:r>
+        <w:rPr>
+          <w:rFonts w:ascii="Consolas" w:eastAsia="Times New Roman" w:hAnsi="Consolas" w:cs="Times New Roman"/>
+          <w:color w:val="AF00DB"/>
+          <w:sz w:val="21"/>
+          <w:szCs w:val="21"/>
+          <w:lang w:val="uk-UA"/>
+        </w:rPr>
+        <w:t>return</w:t>
+      </w:r>
+      <w:proofErr w:type="spellEnd"/>
+      <w:r>
+        <w:rPr>
+          <w:rFonts w:ascii="Consolas" w:eastAsia="Times New Roman" w:hAnsi="Consolas" w:cs="Times New Roman"/>
+          <w:color w:val="000000"/>
+          <w:sz w:val="21"/>
+          <w:szCs w:val="21"/>
+          <w:lang w:val="uk-UA"/>
+        </w:rPr>
+        <w:t xml:space="preserve"> </w:t>
+      </w:r>
+      <w:r>
+        <w:rPr>
+          <w:rFonts w:ascii="Consolas" w:eastAsia="Times New Roman" w:hAnsi="Consolas" w:cs="Times New Roman"/>
+          <w:color w:val="098658"/>
+          <w:sz w:val="21"/>
+          <w:szCs w:val="21"/>
+          <w:lang w:val="uk-UA"/>
+        </w:rPr>
+        <w:t>0</w:t>
+      </w:r>
+      <w:r>
+        <w:rPr>
+          <w:rFonts w:ascii="Consolas" w:eastAsia="Times New Roman" w:hAnsi="Consolas" w:cs="Times New Roman"/>
+          <w:color w:val="000000"/>
+          <w:sz w:val="21"/>
+          <w:szCs w:val="21"/>
+          <w:lang w:val="uk-UA"/>
+        </w:rPr>
+        <w:t>;</w:t>
+      </w:r>
+    </w:p>
+    <w:p>
+      <w:pPr>
+        <w:shd w:val="clear" w:color="auto" w:fill="FFFFFF"/>
+        <w:spacing w:line="285" w:lineRule="atLeast"/>
+        <w:rPr>
+          <w:rFonts w:ascii="Consolas" w:eastAsia="Times New Roman" w:hAnsi="Consolas" w:cs="Times New Roman"/>
+          <w:color w:val="000000"/>
+          <w:sz w:val="21"/>
+          <w:szCs w:val="21"/>
+          <w:lang w:val="uk-UA"/>
+        </w:rPr>
+      </w:pPr>
+      <w:r>
+        <w:rPr>
+          <w:rFonts w:ascii="Consolas" w:eastAsia="Times New Roman" w:hAnsi="Consolas" w:cs="Times New Roman"/>
+          <w:color w:val="000000"/>
+          <w:sz w:val="21"/>
+          <w:szCs w:val="21"/>
+          <w:lang w:val="uk-UA"/>
+        </w:rPr>
+        <w:t>}</w:t>
       </w:r>
     </w:p>
     <w:p>
@@ -18326,6 +19265,7 @@
           <w:sz w:val="24"/>
           <w:szCs w:val="24"/>
         </w:rPr>
+        <w:lastRenderedPageBreak/>
         <w:t xml:space="preserve">Я отримав різні результати для виразів з типами </w:t>
       </w:r>
       <w:proofErr w:type="spellStart"/>
@@ -18678,7 +19618,6 @@
         <w:rPr>
           <w:noProof/>
         </w:rPr>
-        <w:lastRenderedPageBreak/>
         <w:drawing>
           <wp:inline distT="0" distB="0" distL="0" distR="0" wp14:anchorId="0F4E97BF" wp14:editId="55203B46">
             <wp:extent cx="4924425" cy="1666875"/>
@@ -18937,6 +19876,7 @@
         <w:rPr>
           <w:noProof/>
         </w:rPr>
+        <w:lastRenderedPageBreak/>
         <w:drawing>
           <wp:inline distT="0" distB="0" distL="0" distR="0" wp14:anchorId="1BBA0C0D" wp14:editId="72D848F2">
             <wp:extent cx="5733415" cy="1292225"/>
@@ -19001,34 +19941,7 @@
           <w:szCs w:val="24"/>
           <w:lang w:val="uk-UA"/>
         </w:rPr>
-        <w:t xml:space="preserve">Завдання </w:t>
-      </w:r>
-      <w:r>
-        <w:rPr>
-          <w:rFonts w:ascii="Times New Roman" w:eastAsia="Times New Roman" w:hAnsi="Times New Roman" w:cs="Times New Roman"/>
-          <w:sz w:val="24"/>
-          <w:szCs w:val="24"/>
-          <w:lang w:val="uk-UA"/>
-        </w:rPr>
-        <w:t>№</w:t>
-      </w:r>
-      <w:r>
-        <w:rPr>
-          <w:rFonts w:ascii="Times New Roman" w:eastAsia="Times New Roman" w:hAnsi="Times New Roman" w:cs="Times New Roman"/>
-          <w:sz w:val="24"/>
-          <w:szCs w:val="24"/>
-          <w:lang w:val="uk-UA"/>
-        </w:rPr>
-        <w:t>5</w:t>
-      </w:r>
-      <w:r>
-        <w:rPr>
-          <w:rFonts w:ascii="Times New Roman" w:eastAsia="Times New Roman" w:hAnsi="Times New Roman" w:cs="Times New Roman"/>
-          <w:sz w:val="24"/>
-          <w:szCs w:val="24"/>
-          <w:lang w:val="uk-UA"/>
-        </w:rPr>
-        <w:t xml:space="preserve"> </w:t>
+        <w:t xml:space="preserve">Завдання №5 </w:t>
       </w:r>
       <w:r>
         <w:rPr>
@@ -19251,7 +20164,6 @@
           <w:rFonts w:ascii="Calibri" w:eastAsia="Calibri" w:hAnsi="Calibri" w:cs="Calibri"/>
           <w:noProof/>
         </w:rPr>
-        <w:lastRenderedPageBreak/>
         <w:drawing>
           <wp:inline distT="114300" distB="114300" distL="114300" distR="114300" wp14:anchorId="2253C783" wp14:editId="4B6C8CA2">
             <wp:extent cx="5056909" cy="2327564"/>
@@ -19297,6 +20209,7 @@
       <w:r>
         <w:rPr>
           <w:rFonts w:ascii="Calibri" w:eastAsia="Calibri" w:hAnsi="Calibri" w:cs="Calibri"/>
+          <w:noProof/>
         </w:rPr>
         <w:drawing>
           <wp:inline distT="0" distB="0" distL="0" distR="0" wp14:anchorId="2C3B8536" wp14:editId="4C722ED2">
@@ -19463,8 +20376,8 @@
       <w:r>
         <w:rPr>
           <w:rFonts w:ascii="Calibri" w:eastAsia="Calibri" w:hAnsi="Calibri" w:cs="Calibri"/>
-        </w:rPr>
-        <w:lastRenderedPageBreak/>
+          <w:noProof/>
+        </w:rPr>
         <w:drawing>
           <wp:inline distT="0" distB="0" distL="0" distR="0" wp14:anchorId="2DD069CA" wp14:editId="6E5EFF35">
             <wp:extent cx="4419477" cy="2272146"/>
@@ -19663,6 +20576,7 @@
           <w:rFonts w:ascii="Calibri" w:eastAsia="Calibri" w:hAnsi="Calibri" w:cs="Calibri"/>
           <w:noProof/>
         </w:rPr>
+        <w:lastRenderedPageBreak/>
         <w:drawing>
           <wp:inline distT="0" distB="0" distL="0" distR="0" wp14:anchorId="41D98A3A" wp14:editId="38C88C0C">
             <wp:extent cx="5112327" cy="2628356"/>
@@ -19765,27 +20679,29 @@
           <w:rFonts w:ascii="Calibri" w:eastAsia="Calibri" w:hAnsi="Calibri" w:cs="Calibri"/>
         </w:rPr>
       </w:pPr>
-      <w:r>
-        <w:rPr>
-          <w:rFonts w:ascii="Calibri" w:eastAsia="Calibri" w:hAnsi="Calibri" w:cs="Calibri"/>
+      <w:bookmarkStart w:id="2" w:name="_amk51arspi4" w:colFirst="0" w:colLast="0"/>
+      <w:bookmarkEnd w:id="2"/>
+      <w:r>
+        <w:rPr>
           <w:noProof/>
         </w:rPr>
         <w:drawing>
-          <wp:inline distT="114300" distB="114300" distL="114300" distR="114300" wp14:anchorId="7AB28073" wp14:editId="2CF6A7D3">
-            <wp:extent cx="5731200" cy="3505200"/>
-            <wp:effectExtent l="0" t="0" r="0" b="0"/>
-            <wp:docPr id="21" name="image10.png"/>
-            <wp:cNvGraphicFramePr/>
+          <wp:inline distT="0" distB="0" distL="0" distR="0" wp14:anchorId="22B7EB7A" wp14:editId="57575F77">
+            <wp:extent cx="5733415" cy="2491105"/>
+            <wp:effectExtent l="0" t="0" r="635" b="4445"/>
+            <wp:docPr id="2" name="Рисунок 2"/>
+            <wp:cNvGraphicFramePr>
+              <a:graphicFrameLocks xmlns:a="http://schemas.openxmlformats.org/drawingml/2006/main" noChangeAspect="1"/>
+            </wp:cNvGraphicFramePr>
             <a:graphic xmlns:a="http://schemas.openxmlformats.org/drawingml/2006/main">
               <a:graphicData uri="http://schemas.openxmlformats.org/drawingml/2006/picture">
                 <pic:pic xmlns:pic="http://schemas.openxmlformats.org/drawingml/2006/picture">
                   <pic:nvPicPr>
-                    <pic:cNvPr id="0" name="image10.png"/>
-                    <pic:cNvPicPr preferRelativeResize="0"/>
+                    <pic:cNvPr id="1" name=""/>
+                    <pic:cNvPicPr/>
                   </pic:nvPicPr>
                   <pic:blipFill>
                     <a:blip r:embed="rId24"/>
-                    <a:srcRect/>
                     <a:stretch>
                       <a:fillRect/>
                     </a:stretch>
@@ -19793,12 +20709,11 @@
                   <pic:spPr>
                     <a:xfrm>
                       <a:off x="0" y="0"/>
-                      <a:ext cx="5731200" cy="3505200"/>
+                      <a:ext cx="5733415" cy="2491105"/>
                     </a:xfrm>
                     <a:prstGeom prst="rect">
                       <a:avLst/>
                     </a:prstGeom>
-                    <a:ln/>
                   </pic:spPr>
                 </pic:pic>
               </a:graphicData>
@@ -19806,8 +20721,6 @@
           </wp:inline>
         </w:drawing>
       </w:r>
-      <w:bookmarkStart w:id="2" w:name="_amk51arspi4" w:colFirst="0" w:colLast="0"/>
-      <w:bookmarkEnd w:id="2"/>
     </w:p>
     <w:p>
       <w:pPr>
@@ -19844,128 +20757,40 @@
     </w:p>
     <w:p>
       <w:pPr>
-        <w:spacing w:after="200"/>
-        <w:rPr>
-          <w:rFonts w:ascii="Times New Roman" w:eastAsia="Times New Roman" w:hAnsi="Times New Roman" w:cs="Times New Roman"/>
-          <w:sz w:val="24"/>
-          <w:szCs w:val="24"/>
-        </w:rPr>
-      </w:pPr>
-      <w:r>
-        <w:rPr>
-          <w:rFonts w:ascii="Times New Roman" w:eastAsia="Times New Roman" w:hAnsi="Times New Roman" w:cs="Times New Roman"/>
-          <w:b/>
-          <w:sz w:val="24"/>
-          <w:szCs w:val="24"/>
-        </w:rPr>
-        <w:t>Важливість Інструментів</w:t>
-      </w:r>
-      <w:r>
-        <w:rPr>
-          <w:rFonts w:ascii="Times New Roman" w:eastAsia="Times New Roman" w:hAnsi="Times New Roman" w:cs="Times New Roman"/>
-          <w:sz w:val="24"/>
-          <w:szCs w:val="24"/>
-        </w:rPr>
-        <w:t>: Використання сучасних інструментів, таких як пакетні менеджери та інтегровані середовища розробки, є критично важливим для ефективної роботи програміста. Вони не лише спрощують процес встановлення та налаштування програмного забезпечення, але також забезпечують потужні функції для оптимізації розробки коду.</w:t>
-      </w:r>
-    </w:p>
-    <w:p>
-      <w:pPr>
-        <w:spacing w:after="200"/>
-        <w:rPr>
-          <w:rFonts w:ascii="Times New Roman" w:eastAsia="Times New Roman" w:hAnsi="Times New Roman" w:cs="Times New Roman"/>
-          <w:sz w:val="24"/>
-          <w:szCs w:val="24"/>
-        </w:rPr>
-      </w:pPr>
-      <w:r>
-        <w:rPr>
-          <w:rFonts w:ascii="Times New Roman" w:eastAsia="Times New Roman" w:hAnsi="Times New Roman" w:cs="Times New Roman"/>
-          <w:b/>
-          <w:sz w:val="24"/>
-          <w:szCs w:val="24"/>
-        </w:rPr>
-        <w:t>Розуміння Команд Терміналу</w:t>
-      </w:r>
-      <w:r>
-        <w:rPr>
-          <w:rFonts w:ascii="Times New Roman" w:eastAsia="Times New Roman" w:hAnsi="Times New Roman" w:cs="Times New Roman"/>
-          <w:sz w:val="24"/>
-          <w:szCs w:val="24"/>
-        </w:rPr>
-        <w:t xml:space="preserve">: Вивчення команд терміналу в </w:t>
-      </w:r>
-      <w:proofErr w:type="spellStart"/>
-      <w:r>
-        <w:rPr>
-          <w:rFonts w:ascii="Times New Roman" w:eastAsia="Times New Roman" w:hAnsi="Times New Roman" w:cs="Times New Roman"/>
-          <w:sz w:val="24"/>
-          <w:szCs w:val="24"/>
-        </w:rPr>
-        <w:t>Linux</w:t>
-      </w:r>
-      <w:proofErr w:type="spellEnd"/>
-      <w:r>
-        <w:rPr>
-          <w:rFonts w:ascii="Times New Roman" w:eastAsia="Times New Roman" w:hAnsi="Times New Roman" w:cs="Times New Roman"/>
-          <w:sz w:val="24"/>
-          <w:szCs w:val="24"/>
-        </w:rPr>
-        <w:t>-орієнтованих середовищах допомагає розвинути навички роботи з командним рядком, що є основою для багатьох операцій у розробці та адмініструванні систем.</w:t>
-      </w:r>
-    </w:p>
-    <w:p>
-      <w:pPr>
-        <w:spacing w:after="200"/>
-        <w:rPr>
-          <w:rFonts w:ascii="Times New Roman" w:eastAsia="Times New Roman" w:hAnsi="Times New Roman" w:cs="Times New Roman"/>
-          <w:sz w:val="24"/>
-          <w:szCs w:val="24"/>
-        </w:rPr>
-      </w:pPr>
-      <w:r>
-        <w:rPr>
-          <w:rFonts w:ascii="Times New Roman" w:eastAsia="Times New Roman" w:hAnsi="Times New Roman" w:cs="Times New Roman"/>
-          <w:b/>
-          <w:sz w:val="24"/>
-          <w:szCs w:val="24"/>
-        </w:rPr>
-        <w:t xml:space="preserve">Значення </w:t>
-      </w:r>
-      <w:proofErr w:type="spellStart"/>
-      <w:r>
-        <w:rPr>
-          <w:rFonts w:ascii="Times New Roman" w:eastAsia="Times New Roman" w:hAnsi="Times New Roman" w:cs="Times New Roman"/>
-          <w:b/>
-          <w:sz w:val="24"/>
-          <w:szCs w:val="24"/>
-        </w:rPr>
-        <w:t>Дебагінгу</w:t>
-      </w:r>
-      <w:proofErr w:type="spellEnd"/>
-      <w:r>
-        <w:rPr>
-          <w:rFonts w:ascii="Times New Roman" w:eastAsia="Times New Roman" w:hAnsi="Times New Roman" w:cs="Times New Roman"/>
-          <w:sz w:val="24"/>
-          <w:szCs w:val="24"/>
-        </w:rPr>
-        <w:t xml:space="preserve">: Використання </w:t>
-      </w:r>
-      <w:proofErr w:type="spellStart"/>
-      <w:r>
-        <w:rPr>
-          <w:rFonts w:ascii="Times New Roman" w:eastAsia="Times New Roman" w:hAnsi="Times New Roman" w:cs="Times New Roman"/>
-          <w:sz w:val="24"/>
-          <w:szCs w:val="24"/>
-        </w:rPr>
-        <w:t>дебагера</w:t>
-      </w:r>
-      <w:proofErr w:type="spellEnd"/>
-      <w:r>
-        <w:rPr>
-          <w:rFonts w:ascii="Times New Roman" w:eastAsia="Times New Roman" w:hAnsi="Times New Roman" w:cs="Times New Roman"/>
-          <w:sz w:val="24"/>
-          <w:szCs w:val="24"/>
+        <w:spacing w:before="100" w:beforeAutospacing="1" w:after="100" w:afterAutospacing="1" w:line="240" w:lineRule="auto"/>
+        <w:rPr>
+          <w:rFonts w:ascii="Times New Roman" w:eastAsia="Times New Roman" w:hAnsi="Times New Roman" w:cs="Times New Roman"/>
+          <w:sz w:val="24"/>
+          <w:szCs w:val="24"/>
+          <w:lang w:val="uk-UA"/>
+        </w:rPr>
+      </w:pPr>
+      <w:r>
+        <w:rPr>
+          <w:rFonts w:ascii="Times New Roman" w:eastAsia="Times New Roman" w:hAnsi="Times New Roman" w:cs="Times New Roman"/>
+          <w:sz w:val="24"/>
+          <w:szCs w:val="24"/>
+          <w:lang w:val="uk-UA"/>
+        </w:rPr>
+        <w:t xml:space="preserve">У ході роботи було успішно опрацьовано основні поняття програмування мовою C++, зокрема лінійні та розгалужені алгоритми, умовні та логічні оператори, типи даних, змінні та константи, що сприяло кращому розумінню структури та функціонування програмного коду. Реалізація задач вимагала розробки оптимальних алгоритмів для обчислення значень виразів із застосуванням типів даних </w:t>
+      </w:r>
+      <w:proofErr w:type="spellStart"/>
+      <w:r>
+        <w:rPr>
+          <w:rFonts w:ascii="Times New Roman" w:eastAsia="Times New Roman" w:hAnsi="Times New Roman" w:cs="Times New Roman"/>
+          <w:sz w:val="24"/>
+          <w:szCs w:val="24"/>
+          <w:lang w:val="uk-UA"/>
+        </w:rPr>
+        <w:t>float</w:t>
+      </w:r>
+      <w:proofErr w:type="spellEnd"/>
+      <w:r>
+        <w:rPr>
+          <w:rFonts w:ascii="Times New Roman" w:eastAsia="Times New Roman" w:hAnsi="Times New Roman" w:cs="Times New Roman"/>
+          <w:sz w:val="24"/>
+          <w:szCs w:val="24"/>
+          <w:lang w:val="uk-UA"/>
         </w:rPr>
         <w:t xml:space="preserve"> та </w:t>
       </w:r>
@@ -19975,123 +20800,77 @@
           <w:rFonts w:ascii="Times New Roman" w:eastAsia="Times New Roman" w:hAnsi="Times New Roman" w:cs="Times New Roman"/>
           <w:sz w:val="24"/>
           <w:szCs w:val="24"/>
-        </w:rPr>
-        <w:t>лінтера</w:t>
-      </w:r>
-      <w:proofErr w:type="spellEnd"/>
-      <w:r>
-        <w:rPr>
-          <w:rFonts w:ascii="Times New Roman" w:eastAsia="Times New Roman" w:hAnsi="Times New Roman" w:cs="Times New Roman"/>
-          <w:sz w:val="24"/>
-          <w:szCs w:val="24"/>
-        </w:rPr>
-        <w:t xml:space="preserve"> показує, як важливо виявляти помилки та покращувати якість коду. Завдяки цим інструментам стало можливим ефективно тестувати і вдосконалювати програми, що зменшує час на виправлення помилок.</w:t>
-      </w:r>
-    </w:p>
-    <w:p>
-      <w:pPr>
-        <w:spacing w:after="200"/>
-        <w:rPr>
-          <w:rFonts w:ascii="Times New Roman" w:eastAsia="Times New Roman" w:hAnsi="Times New Roman" w:cs="Times New Roman"/>
-          <w:sz w:val="24"/>
-          <w:szCs w:val="24"/>
-        </w:rPr>
-      </w:pPr>
-      <w:r>
-        <w:rPr>
-          <w:rFonts w:ascii="Times New Roman" w:eastAsia="Times New Roman" w:hAnsi="Times New Roman" w:cs="Times New Roman"/>
-          <w:b/>
-          <w:sz w:val="24"/>
-          <w:szCs w:val="24"/>
-        </w:rPr>
-        <w:t>Структуроване Вивчення Програмування</w:t>
-      </w:r>
-      <w:r>
-        <w:rPr>
-          <w:rFonts w:ascii="Times New Roman" w:eastAsia="Times New Roman" w:hAnsi="Times New Roman" w:cs="Times New Roman"/>
-          <w:sz w:val="24"/>
-          <w:szCs w:val="24"/>
-        </w:rPr>
-        <w:t>: Вивчення основ програмування на C++ дозволяє створити базу знань, необхідну для розробки складних програм. Основи, такі як оголошення змінних, типи даних, оператори, умови та цикли, є критично важливими для формування навичок програмування.</w:t>
-      </w:r>
-    </w:p>
-    <w:p>
-      <w:pPr>
-        <w:spacing w:after="200"/>
-        <w:rPr>
-          <w:rFonts w:ascii="Times New Roman" w:eastAsia="Times New Roman" w:hAnsi="Times New Roman" w:cs="Times New Roman"/>
-          <w:sz w:val="24"/>
-          <w:szCs w:val="24"/>
-        </w:rPr>
-      </w:pPr>
-      <w:r>
-        <w:rPr>
-          <w:rFonts w:ascii="Times New Roman" w:eastAsia="Times New Roman" w:hAnsi="Times New Roman" w:cs="Times New Roman"/>
-          <w:b/>
-          <w:sz w:val="24"/>
-          <w:szCs w:val="24"/>
-        </w:rPr>
-        <w:t>Практичний Досвід</w:t>
-      </w:r>
-      <w:r>
-        <w:rPr>
-          <w:rFonts w:ascii="Times New Roman" w:eastAsia="Times New Roman" w:hAnsi="Times New Roman" w:cs="Times New Roman"/>
-          <w:sz w:val="24"/>
-          <w:szCs w:val="24"/>
-        </w:rPr>
-        <w:t xml:space="preserve">: Виконання практичних завдань, таких як обчислення складних відсотків і робота з системами числення, демонструє застосування теоретичних знань у </w:t>
-      </w:r>
-      <w:r>
-        <w:rPr>
-          <w:rFonts w:ascii="Times New Roman" w:eastAsia="Times New Roman" w:hAnsi="Times New Roman" w:cs="Times New Roman"/>
-          <w:sz w:val="24"/>
-          <w:szCs w:val="24"/>
-        </w:rPr>
-        <w:lastRenderedPageBreak/>
-        <w:t>реальних ситуаціях. Це сприяє глибшому розумінню концепцій програмування і дозволяє розвивати навички вирішення проблем.</w:t>
-      </w:r>
-    </w:p>
-    <w:p>
-      <w:pPr>
-        <w:spacing w:after="200"/>
-        <w:rPr>
-          <w:rFonts w:ascii="Times New Roman" w:eastAsia="Times New Roman" w:hAnsi="Times New Roman" w:cs="Times New Roman"/>
-          <w:sz w:val="24"/>
-          <w:szCs w:val="24"/>
-        </w:rPr>
-      </w:pPr>
-      <w:r>
-        <w:rPr>
-          <w:rFonts w:ascii="Times New Roman" w:eastAsia="Times New Roman" w:hAnsi="Times New Roman" w:cs="Times New Roman"/>
-          <w:b/>
-          <w:sz w:val="24"/>
-          <w:szCs w:val="24"/>
-        </w:rPr>
-        <w:t>Співпраця в Команді</w:t>
-      </w:r>
-      <w:r>
-        <w:rPr>
-          <w:rFonts w:ascii="Times New Roman" w:eastAsia="Times New Roman" w:hAnsi="Times New Roman" w:cs="Times New Roman"/>
-          <w:sz w:val="24"/>
-          <w:szCs w:val="24"/>
-        </w:rPr>
-        <w:t xml:space="preserve">: Використання </w:t>
-      </w:r>
-      <w:proofErr w:type="spellStart"/>
-      <w:r>
-        <w:rPr>
-          <w:rFonts w:ascii="Times New Roman" w:eastAsia="Times New Roman" w:hAnsi="Times New Roman" w:cs="Times New Roman"/>
-          <w:sz w:val="24"/>
-          <w:szCs w:val="24"/>
-        </w:rPr>
-        <w:t>Git</w:t>
-      </w:r>
-      <w:proofErr w:type="spellEnd"/>
-      <w:r>
-        <w:rPr>
-          <w:rFonts w:ascii="Times New Roman" w:eastAsia="Times New Roman" w:hAnsi="Times New Roman" w:cs="Times New Roman"/>
-          <w:sz w:val="24"/>
-          <w:szCs w:val="24"/>
+          <w:lang w:val="uk-UA"/>
+        </w:rPr>
+        <w:t>double</w:t>
+      </w:r>
+      <w:proofErr w:type="spellEnd"/>
+      <w:r>
+        <w:rPr>
+          <w:rFonts w:ascii="Times New Roman" w:eastAsia="Times New Roman" w:hAnsi="Times New Roman" w:cs="Times New Roman"/>
+          <w:sz w:val="24"/>
+          <w:szCs w:val="24"/>
+          <w:lang w:val="uk-UA"/>
+        </w:rPr>
+        <w:t xml:space="preserve">, що дозволило побачити особливості обчислень із різною точністю. Завдання з </w:t>
+      </w:r>
+      <w:proofErr w:type="spellStart"/>
+      <w:r>
+        <w:rPr>
+          <w:rFonts w:ascii="Times New Roman" w:eastAsia="Times New Roman" w:hAnsi="Times New Roman" w:cs="Times New Roman"/>
+          <w:sz w:val="24"/>
+          <w:szCs w:val="24"/>
+          <w:lang w:val="uk-UA"/>
+        </w:rPr>
+        <w:t>хітпойнтами</w:t>
+      </w:r>
+      <w:proofErr w:type="spellEnd"/>
+      <w:r>
+        <w:rPr>
+          <w:rFonts w:ascii="Times New Roman" w:eastAsia="Times New Roman" w:hAnsi="Times New Roman" w:cs="Times New Roman"/>
+          <w:sz w:val="24"/>
+          <w:szCs w:val="24"/>
+          <w:lang w:val="uk-UA"/>
+        </w:rPr>
+        <w:t xml:space="preserve"> та маною дало змогу застосувати умовні оператори та побудувати логіку для вирішення, що поглибило навички у створенні складніших конструкцій.</w:t>
+      </w:r>
+    </w:p>
+    <w:p>
+      <w:pPr>
+        <w:spacing w:before="100" w:beforeAutospacing="1" w:after="100" w:afterAutospacing="1" w:line="240" w:lineRule="auto"/>
+        <w:rPr>
+          <w:rFonts w:ascii="Times New Roman" w:eastAsia="Times New Roman" w:hAnsi="Times New Roman" w:cs="Times New Roman"/>
+          <w:sz w:val="24"/>
+          <w:szCs w:val="24"/>
+          <w:lang w:val="uk-UA"/>
+        </w:rPr>
+      </w:pPr>
+      <w:r>
+        <w:rPr>
+          <w:rFonts w:ascii="Times New Roman" w:eastAsia="Times New Roman" w:hAnsi="Times New Roman" w:cs="Times New Roman"/>
+          <w:sz w:val="24"/>
+          <w:szCs w:val="24"/>
+          <w:lang w:val="uk-UA"/>
+        </w:rPr>
+        <w:t xml:space="preserve">Крім того, задачі про вибір активності та одягу допомогли освоїти застосування операторів розгалуження та конструкцій </w:t>
+      </w:r>
+      <w:proofErr w:type="spellStart"/>
+      <w:r>
+        <w:rPr>
+          <w:rFonts w:ascii="Times New Roman" w:eastAsia="Times New Roman" w:hAnsi="Times New Roman" w:cs="Times New Roman"/>
+          <w:sz w:val="24"/>
+          <w:szCs w:val="24"/>
+          <w:lang w:val="uk-UA"/>
+        </w:rPr>
+        <w:t>if-else</w:t>
+      </w:r>
+      <w:proofErr w:type="spellEnd"/>
+      <w:r>
+        <w:rPr>
+          <w:rFonts w:ascii="Times New Roman" w:eastAsia="Times New Roman" w:hAnsi="Times New Roman" w:cs="Times New Roman"/>
+          <w:sz w:val="24"/>
+          <w:szCs w:val="24"/>
+          <w:lang w:val="uk-UA"/>
         </w:rPr>
         <w:t xml:space="preserve"> та </w:t>
       </w:r>
@@ -20101,17 +20880,39 @@
           <w:rFonts w:ascii="Times New Roman" w:eastAsia="Times New Roman" w:hAnsi="Times New Roman" w:cs="Times New Roman"/>
           <w:sz w:val="24"/>
           <w:szCs w:val="24"/>
-        </w:rPr>
-        <w:t>GitHub</w:t>
-      </w:r>
-      <w:proofErr w:type="spellEnd"/>
-      <w:r>
-        <w:rPr>
-          <w:rFonts w:ascii="Times New Roman" w:eastAsia="Times New Roman" w:hAnsi="Times New Roman" w:cs="Times New Roman"/>
-          <w:sz w:val="24"/>
-          <w:szCs w:val="24"/>
-        </w:rPr>
-        <w:t xml:space="preserve"> показує, наскільки важливим є управління версіями у командній роботі. Ці інструменти дозволяють ефективно спілкуватися в команді, вести облік змін і спростити інтеграцію роботи кожного члена команди.</w:t>
+          <w:lang w:val="uk-UA"/>
+        </w:rPr>
+        <w:t>switch-case</w:t>
+      </w:r>
+      <w:proofErr w:type="spellEnd"/>
+      <w:r>
+        <w:rPr>
+          <w:rFonts w:ascii="Times New Roman" w:eastAsia="Times New Roman" w:hAnsi="Times New Roman" w:cs="Times New Roman"/>
+          <w:sz w:val="24"/>
+          <w:szCs w:val="24"/>
+          <w:lang w:val="uk-UA"/>
+        </w:rPr>
+        <w:t xml:space="preserve"> для структурованого прийняття рішень. Завдання про обчислення площі найменшого круга показало важливість математичних розрахунків та роботи з формулами.</w:t>
+      </w:r>
+    </w:p>
+    <w:p>
+      <w:pPr>
+        <w:spacing w:before="100" w:beforeAutospacing="1" w:after="100" w:afterAutospacing="1" w:line="240" w:lineRule="auto"/>
+        <w:rPr>
+          <w:rFonts w:ascii="Times New Roman" w:eastAsia="Times New Roman" w:hAnsi="Times New Roman" w:cs="Times New Roman"/>
+          <w:sz w:val="24"/>
+          <w:szCs w:val="24"/>
+          <w:lang w:val="uk-UA"/>
+        </w:rPr>
+      </w:pPr>
+      <w:r>
+        <w:rPr>
+          <w:rFonts w:ascii="Times New Roman" w:eastAsia="Times New Roman" w:hAnsi="Times New Roman" w:cs="Times New Roman"/>
+          <w:sz w:val="24"/>
+          <w:szCs w:val="24"/>
+          <w:lang w:val="uk-UA"/>
+        </w:rPr>
+        <w:t>Виконання всіх завдань сприяло розвитку логічного мислення та навичок оптимізації коду, що значно підвищило ефективність написання програм. Блок-схеми дозволили краще зрозуміти структуру алгоритмів, а також спланувати час на виконання кожного завдання. Загалом, робота дала міцну базу для подальшого вдосконалення в програмуванні мовою C++.</w:t>
       </w:r>
     </w:p>
     <w:p>

</xml_diff>

<commit_message>
Deleted all tilda files
</commit_message>
<xml_diff>
--- a/ai_12/anton_mykhalchuk/epic_2/epic_2_practice_and_labs_anton_mykhalchuk.docx
+++ b/ai_12/anton_mykhalchuk/epic_2/epic_2_practice_and_labs_anton_mykhalchuk.docx
@@ -2830,7 +2830,34 @@
           <w:szCs w:val="24"/>
           <w:lang w:val="uk-UA"/>
         </w:rPr>
-        <w:t xml:space="preserve">Дано кількість кругів і радіуси </w:t>
+        <w:t>Дано кількість кругів і радіус</w:t>
+      </w:r>
+      <w:r>
+        <w:rPr>
+          <w:rFonts w:ascii="Times New Roman" w:eastAsia="Times New Roman" w:hAnsi="Times New Roman" w:cs="Times New Roman"/>
+          <w:sz w:val="24"/>
+          <w:szCs w:val="24"/>
+          <w:lang w:val="en-US"/>
+        </w:rPr>
+        <w:t xml:space="preserve"> </w:t>
+      </w:r>
+      <w:r>
+        <w:rPr>
+          <w:rFonts w:ascii="Times New Roman" w:eastAsia="Times New Roman" w:hAnsi="Times New Roman" w:cs="Times New Roman"/>
+          <w:sz w:val="24"/>
+          <w:szCs w:val="24"/>
+          <w:lang w:val="uk-UA"/>
+        </w:rPr>
+        <w:t>найбільшого круга</w:t>
+      </w:r>
+      <w:r>
+        <w:rPr>
+          <w:rFonts w:ascii="Times New Roman" w:eastAsia="Times New Roman" w:hAnsi="Times New Roman" w:cs="Times New Roman"/>
+          <w:sz w:val="24"/>
+          <w:szCs w:val="24"/>
+          <w:lang w:val="uk-UA"/>
+        </w:rPr>
+        <w:t xml:space="preserve"> </w:t>
       </w:r>
     </w:p>
     <w:p>
@@ -7857,7 +7884,7 @@
           <w:color w:val="000000"/>
           <w:sz w:val="21"/>
           <w:szCs w:val="21"/>
-          <w:lang w:val="uk-UA"/>
+          <w:lang w:val="en-US"/>
         </w:rPr>
       </w:pPr>
       <w:r>

</xml_diff>